<commit_message>
Primera version del menu terminada. Funciones de get workout by user, delete workout por Wo ID, eliminacion de funcion count_wo, y estadisticas basicas añadidas a la funcion de get workout by user
</commit_message>
<xml_diff>
--- a/Documentacion/Objetivos.docx
+++ b/Documentacion/Objetivos.docx
@@ -161,7 +161,7 @@
       </w:pPr>
       <w:proofErr w:type="spellStart"/>
       <w:r>
-        <w:t>log_workout</w:t>
+        <w:t>workout</w:t>
       </w:r>
       <w:proofErr w:type="spellEnd"/>
     </w:p>
@@ -208,6 +208,18 @@
       </w:pPr>
       <w:r>
         <w:t>Ver registros</w:t>
+      </w:r>
+    </w:p>
+    <w:p>
+      <w:pPr>
+        <w:pStyle w:val="Prrafodelista"/>
+        <w:numPr>
+          <w:ilvl w:val="1"/>
+          <w:numId w:val="2"/>
+        </w:numPr>
+      </w:pPr>
+      <w:r>
+        <w:t>Borrar registros</w:t>
       </w:r>
     </w:p>
     <w:p>
@@ -1784,6 +1796,7 @@
   <w:style w:type="character" w:default="1" w:styleId="Fuentedeprrafopredeter">
     <w:name w:val="Default Paragraph Font"/>
     <w:uiPriority w:val="1"/>
+    <w:semiHidden/>
     <w:unhideWhenUsed/>
   </w:style>
   <w:style w:type="table" w:default="1" w:styleId="Tablanormal">

</xml_diff>